<commit_message>
Actualizacion del informe y ademas gran adelanto del codigo en Tinkercad
</commit_message>
<xml_diff>
--- a/Desafio_1/INFORME DE DESARROLLO Y ANÁLISIS DEL DESAFÍO.docx
+++ b/Desafio_1/INFORME DE DESARROLLO Y ANÁLISIS DEL DESAFÍO.docx
@@ -209,20 +209,10 @@
           <w:b/>
           <w:bCs/>
         </w:rPr>
-        <w:t>Integrante 1</w:t>
-      </w:r>
-      <w:r>
-        <w:rPr>
-          <w:b/>
-          <w:bCs/>
-        </w:rPr>
-        <w:t>):</w:t>
-      </w:r>
-      <w:r>
-        <w:t xml:space="preserve"> </w:t>
-      </w:r>
-      <w:r>
-        <w:t xml:space="preserve">En esta primera reunión no nos centramos en la gran cantidad de problemas que hay, si no en los problemas relacionados a la investigación, ya que nos falta una gran cantidad de información y que nos pueda </w:t>
+        <w:t>Integrante 1):</w:t>
+      </w:r>
+      <w:r>
+        <w:t xml:space="preserve"> En esta primera reunión no nos centramos en la gran cantidad de problemas que hay, si no en los problemas relacionados a la investigación, ya que nos falta una gran cantidad de información y que nos pueda </w:t>
       </w:r>
       <w:r>
         <w:lastRenderedPageBreak/>
@@ -292,107 +282,89 @@
         <w:t xml:space="preserve"> se tendrán que hacer nuevo uso de declaraciones o acciones que ninguno de los integrantes</w:t>
       </w:r>
       <w:r>
+        <w:t xml:space="preserve"> ha creado o utilizado antes. Se tendría que destacar un problema en esta </w:t>
+      </w:r>
+      <w:r>
+        <w:t>reunión</w:t>
+      </w:r>
+      <w:r>
+        <w:t xml:space="preserve"> es la falta de un rumbo fijo, por la falta de conocimiento. También se hablaron métodos para encontrar lo </w:t>
+      </w:r>
+      <w:r>
+        <w:t>pedido,</w:t>
+      </w:r>
+      <w:r>
+        <w:t xml:space="preserve"> pero ninguno fue tomado. </w:t>
+      </w:r>
+      <w:r>
+        <w:t>Así</w:t>
+      </w:r>
+      <w:r>
+        <w:t xml:space="preserve"> que no se explicara ningún método de procesamiento de datos.</w:t>
+      </w:r>
+    </w:p>
+    <w:p/>
+    <w:p>
+      <w:pPr>
+        <w:rPr>
+          <w:b/>
+          <w:bCs/>
+          <w:lang w:val="es-MX"/>
+        </w:rPr>
+      </w:pPr>
+      <w:r>
+        <w:rPr>
+          <w:b/>
+          <w:bCs/>
+          <w:lang w:val="es-MX"/>
+        </w:rPr>
+        <w:t xml:space="preserve">Espacio de reflexión de los integrantes </w:t>
+      </w:r>
+    </w:p>
+    <w:p>
+      <w:pPr>
+        <w:rPr>
+          <w:b/>
+          <w:bCs/>
+        </w:rPr>
+      </w:pPr>
+      <w:r>
+        <w:rPr>
+          <w:b/>
+          <w:bCs/>
+          <w:lang w:val="es-MX"/>
+        </w:rPr>
+        <w:t>Kewi Moya (</w:t>
+      </w:r>
+      <w:r>
+        <w:rPr>
+          <w:b/>
+          <w:bCs/>
+        </w:rPr>
+        <w:t>Integrante 1</w:t>
+      </w:r>
+      <w:r>
+        <w:rPr>
+          <w:b/>
+          <w:bCs/>
+        </w:rPr>
+        <w:t>):</w:t>
+      </w:r>
+      <w:r>
+        <w:rPr>
+          <w:b/>
+          <w:bCs/>
+        </w:rPr>
         <w:t xml:space="preserve"> </w:t>
       </w:r>
       <w:r>
-        <w:t xml:space="preserve">ha creado o utilizado antes. Se tendría que destacar un problema en esta </w:t>
-      </w:r>
-      <w:r>
-        <w:t>reunión</w:t>
-      </w:r>
-      <w:r>
-        <w:t xml:space="preserve"> es la falta de un rumbo fijo, por la falta de conocimiento. También se hablaron métodos para encontrar lo </w:t>
-      </w:r>
-      <w:r>
-        <w:t>pedido,</w:t>
-      </w:r>
-      <w:r>
-        <w:t xml:space="preserve"> pero ninguno fue tomado. </w:t>
-      </w:r>
-      <w:r>
-        <w:t>Así</w:t>
-      </w:r>
-      <w:r>
-        <w:t xml:space="preserve"> que no se explicara ningún método de procesamiento de datos</w:t>
-      </w:r>
-      <w:r>
-        <w:t>.</w:t>
-      </w:r>
-    </w:p>
-    <w:p/>
-    <w:p>
-      <w:pPr>
-        <w:rPr>
-          <w:b/>
-          <w:bCs/>
-          <w:lang w:val="es-MX"/>
-        </w:rPr>
-      </w:pPr>
-      <w:r>
-        <w:rPr>
-          <w:b/>
-          <w:bCs/>
-          <w:lang w:val="es-MX"/>
-        </w:rPr>
-        <w:t xml:space="preserve">Espacio de reflexión de los integrantes </w:t>
-      </w:r>
-    </w:p>
-    <w:p>
-      <w:pPr>
-        <w:rPr>
-          <w:b/>
-          <w:bCs/>
-        </w:rPr>
-      </w:pPr>
-      <w:r>
-        <w:rPr>
-          <w:b/>
-          <w:bCs/>
-          <w:lang w:val="es-MX"/>
-        </w:rPr>
-        <w:t>Kewi Moya (</w:t>
-      </w:r>
-      <w:r>
-        <w:rPr>
-          <w:b/>
-          <w:bCs/>
-        </w:rPr>
-        <w:t>Integrante 1</w:t>
-      </w:r>
-      <w:r>
-        <w:rPr>
-          <w:b/>
-          <w:bCs/>
-        </w:rPr>
-        <w:t>):</w:t>
-      </w:r>
-      <w:r>
-        <w:rPr>
-          <w:b/>
-          <w:bCs/>
-        </w:rPr>
-        <w:t xml:space="preserve"> </w:t>
-      </w:r>
-      <w:r>
-        <w:t xml:space="preserve">Después de esta reunión. Solo puedo decir que hay vacíos que llenar en la información para poder completar el reto, </w:t>
-      </w:r>
-      <w:r>
-        <w:t>así</w:t>
-      </w:r>
-      <w:r>
-        <w:t xml:space="preserve"> que la </w:t>
+        <w:t xml:space="preserve">Después de esta reunión. Solo puedo decir que hay vacíos que llenar en la información para poder completar el reto, así que la </w:t>
       </w:r>
       <w:r>
         <w:t>investigación</w:t>
       </w:r>
       <w:r>
-        <w:t xml:space="preserve"> </w:t>
-      </w:r>
-      <w:r>
-        <w:t>será</w:t>
-      </w:r>
-      <w:r>
-        <w:t xml:space="preserve"> lo mejor</w:t>
+        <w:t xml:space="preserve"> será lo mejor</w:t>
       </w:r>
     </w:p>
     <w:p>
@@ -471,6 +443,199 @@
         <w:t>.</w:t>
       </w:r>
     </w:p>
+    <w:p/>
+    <w:p>
+      <w:pPr>
+        <w:pStyle w:val="Prrafodelista"/>
+        <w:numPr>
+          <w:ilvl w:val="0"/>
+          <w:numId w:val="1"/>
+        </w:numPr>
+        <w:rPr>
+          <w:b/>
+          <w:bCs/>
+        </w:rPr>
+      </w:pPr>
+      <w:r>
+        <w:rPr>
+          <w:b/>
+          <w:bCs/>
+        </w:rPr>
+        <w:t>1</w:t>
+      </w:r>
+      <w:r>
+        <w:rPr>
+          <w:b/>
+          <w:bCs/>
+        </w:rPr>
+        <w:t>5</w:t>
+      </w:r>
+      <w:r>
+        <w:rPr>
+          <w:b/>
+          <w:bCs/>
+        </w:rPr>
+        <w:t>/09/2024</w:t>
+      </w:r>
+      <w:r>
+        <w:rPr>
+          <w:b/>
+          <w:bCs/>
+        </w:rPr>
+        <w:t xml:space="preserve"> y 16/09/2024</w:t>
+      </w:r>
+    </w:p>
+    <w:p>
+      <w:r>
+        <w:t xml:space="preserve">En este </w:t>
+      </w:r>
+      <w:r>
+        <w:t>día</w:t>
+      </w:r>
+      <w:r>
+        <w:t xml:space="preserve"> se hizo la </w:t>
+      </w:r>
+      <w:r>
+        <w:t>reunión</w:t>
+      </w:r>
+      <w:r>
+        <w:t xml:space="preserve"> </w:t>
+      </w:r>
+      <w:r>
+        <w:t>después</w:t>
+      </w:r>
+      <w:r>
+        <w:t xml:space="preserve"> de toda la </w:t>
+      </w:r>
+      <w:r>
+        <w:t>investigación</w:t>
+      </w:r>
+      <w:r>
+        <w:t xml:space="preserve"> que emos echo y se </w:t>
+      </w:r>
+      <w:r>
+        <w:t>tomó</w:t>
+      </w:r>
+      <w:r>
+        <w:t xml:space="preserve"> la decisión de empezar a codificar, con esta decisión hay que tomar el riesgo que </w:t>
+      </w:r>
+      <w:r>
+        <w:t>aún falta</w:t>
+      </w:r>
+      <w:r>
+        <w:t xml:space="preserve"> mucho conocimiento para </w:t>
+      </w:r>
+      <w:r>
+        <w:t>investigar,</w:t>
+      </w:r>
+      <w:r>
+        <w:t xml:space="preserve"> pero en estos momentos es la mejor para no estar tan acorralados después.</w:t>
+      </w:r>
+    </w:p>
+    <w:p/>
+    <w:p>
+      <w:pPr>
+        <w:jc w:val="center"/>
+        <w:rPr>
+          <w:b/>
+          <w:bCs/>
+        </w:rPr>
+      </w:pPr>
+      <w:r>
+        <w:rPr>
+          <w:b/>
+          <w:bCs/>
+        </w:rPr>
+        <w:t>Planteamiento del código</w:t>
+      </w:r>
+    </w:p>
+    <w:p>
+      <w:r>
+        <w:t>El código empezar exportando las librerías necesarias y aditamentos que faciliten la escritura del código. Después tendremos las utilizaciones de las variables que estarán en la memoria estática del programa, y tendremos este tipo de variables, int, float y bool. Con algunos modificadores que son short, unsigned y long. Cada variable que tenga un modificador es para satisfacer una de estas posibilidades, requerimientos de la lógica del código o se pueden ahorrar bytes con las modificaciones.</w:t>
+      </w:r>
+    </w:p>
+    <w:p>
+      <w:r>
+        <w:t xml:space="preserve">Después tendremos el espacio de las </w:t>
+      </w:r>
+      <w:r>
+        <w:t>funciones (</w:t>
+      </w:r>
+      <w:r>
+        <w:t xml:space="preserve">solo su llamado las funciones estarán en la parte final), con una discusión de tomas de datos y de evaluación de cómo va el proyecto se espera al menos tener una función y máximo dos, aunque este puede ser engorroso para leer el </w:t>
+      </w:r>
+      <w:r>
+        <w:t>código</w:t>
+      </w:r>
+      <w:r>
+        <w:t xml:space="preserve"> </w:t>
+      </w:r>
+      <w:r>
+        <w:t>después</w:t>
+      </w:r>
+      <w:r>
+        <w:t xml:space="preserve"> es la mejor manera en </w:t>
+      </w:r>
+      <w:r>
+        <w:t>la situación actual</w:t>
+      </w:r>
+      <w:r>
+        <w:t xml:space="preserve"> de cómo va creciendo el código. Después tendremos el void setup, que esta parte estará la conexión y su velocidad por </w:t>
+      </w:r>
+      <w:r>
+        <w:t>bps</w:t>
+      </w:r>
+      <w:r>
+        <w:t xml:space="preserve"> </w:t>
+      </w:r>
+      <w:r>
+        <w:t>(bit</w:t>
+      </w:r>
+      <w:r>
+        <w:t xml:space="preserve"> por segundo). También tendremos todos los comienzos de las variables que estarán en la memoria dinámica. Terminado eso entramos en la parte del void loop, que la primera parte será de los pulsadores, cada pulsador dará la habilitación de una buena cantidad de código, El primer pulsador que será el de inicio comenzará el proceso de recolección de datos que recogerá 200 datos por segundo y las guardará en </w:t>
+      </w:r>
+      <w:r>
+        <w:t>dos listas</w:t>
+      </w:r>
+      <w:r>
+        <w:t xml:space="preserve"> semi-dinámicas, que tendrán una cantidad de espacios de 103 posiciones. Se decidió de esta forma ya que la toma de datos se parte en medio segundo cada una. Haciendo que estas listas tengan un cambio de datos considerable en un poco tiempo, haciendo que sea muy ineficiente y problemático tenerlas en las memorias estáticas, y también que el uso de la memoria es muy limitado. El segundo pulsador dará la parte de tratamientos de datos y también deshabilitará la toma de datos. El tratamiento comienza con </w:t>
+      </w:r>
+      <w:r>
+        <w:lastRenderedPageBreak/>
+        <w:t xml:space="preserve">identificar el valor máximo y mínimo. Después de eso una parte se encargará de revisar los valores para identificar el caso que se encuentra y con eso tomar el valor de la amplitud. Luego empezara un parte del código que se encarga de determinar la cantidad de </w:t>
+      </w:r>
+      <w:r>
+        <w:t>máximo</w:t>
+      </w:r>
+      <w:r>
+        <w:t xml:space="preserve"> y </w:t>
+      </w:r>
+      <w:r>
+        <w:t>mínimo</w:t>
+      </w:r>
+      <w:r>
+        <w:t xml:space="preserve">, para determinar la frecuencia y también con esta parte del código podemos determinar si es una </w:t>
+      </w:r>
+      <w:r>
+        <w:t>onda</w:t>
+      </w:r>
+      <w:r>
+        <w:t xml:space="preserve"> digital, en continuación tenemos la parte que determina los casos de los valores de cantidad de </w:t>
+      </w:r>
+      <w:r>
+        <w:t>máximos</w:t>
+      </w:r>
+      <w:r>
+        <w:t xml:space="preserve"> y </w:t>
+      </w:r>
+      <w:r>
+        <w:t>mínimos</w:t>
+      </w:r>
+      <w:r>
+        <w:t>, para desarrollar las ordenes pertinentes para encontrar la frecuencia. Esto es lo que se ha avanzado de código, las aplicaciones más profundas y detalladas relacionadas al código se darán al terminar este informe que se espera terminar el día 17/9/2024</w:t>
+      </w:r>
+    </w:p>
+    <w:p/>
     <w:p>
       <w:pPr>
         <w:rPr>
@@ -1922,4 +2087,16 @@
     </a:ext>
   </a:extLst>
 </a:theme>
+</file>
+
+<file path=customXml/item1.xml><?xml version="1.0" encoding="utf-8"?>
+<b:Sources xmlns:b="http://schemas.openxmlformats.org/officeDocument/2006/bibliography" xmlns="http://schemas.openxmlformats.org/officeDocument/2006/bibliography" SelectedStyle="\APASixthEditionOfficeOnline.xsl" StyleName="APA" Version="6"/>
+</file>
+
+<file path=customXml/itemProps1.xml><?xml version="1.0" encoding="utf-8"?>
+<ds:datastoreItem xmlns:ds="http://schemas.openxmlformats.org/officeDocument/2006/customXml" ds:itemID="{32CD5FBC-B8F6-4C8C-AC97-A9DC03678A30}">
+  <ds:schemaRefs>
+    <ds:schemaRef ds:uri="http://schemas.openxmlformats.org/officeDocument/2006/bibliography"/>
+  </ds:schemaRefs>
+</ds:datastoreItem>
 </file>
</xml_diff>